<commit_message>
Update documentation links to point to v2
</commit_message>
<xml_diff>
--- a/Documentation/Mettre en oeuvre un FD FranceConnect avec ASP.NET Core 3.1.docx
+++ b/Documentation/Mettre en oeuvre un FD FranceConnect avec ASP.NET Core 3.1.docx
@@ -78,7 +78,25 @@
           <w:sz w:val="18"/>
           <w:szCs w:val="18"/>
         </w:rPr>
-        <w:t xml:space="preserve"> (Révision Septembre 2021)</w:t>
+        <w:t xml:space="preserve"> (Révision </w:t>
+      </w:r>
+      <w:proofErr w:type="gramStart"/>
+      <w:r>
+        <w:rPr>
+          <w:rFonts w:ascii="Segoe UI" w:eastAsia="Segoe UI" w:hAnsi="Segoe UI" w:cs="Segoe UI"/>
+          <w:sz w:val="18"/>
+          <w:szCs w:val="18"/>
+        </w:rPr>
+        <w:t>Septembre</w:t>
+      </w:r>
+      <w:proofErr w:type="gramEnd"/>
+      <w:r>
+        <w:rPr>
+          <w:rFonts w:ascii="Segoe UI" w:eastAsia="Segoe UI" w:hAnsi="Segoe UI" w:cs="Segoe UI"/>
+          <w:sz w:val="18"/>
+          <w:szCs w:val="18"/>
+        </w:rPr>
+        <w:t xml:space="preserve"> 2021)</w:t>
       </w:r>
     </w:p>
     <w:p>
@@ -2525,8 +2543,8 @@
       <w:r>
         <w:t>A propos du système FranceConnect</w:t>
       </w:r>
+      <w:bookmarkEnd w:id="1"/>
       <w:bookmarkEnd w:id="2"/>
-      <w:bookmarkEnd w:id="1"/>
     </w:p>
     <w:p>
       <w:pPr>
@@ -2756,55 +2774,19 @@
         <w:rPr>
           <w:szCs w:val="20"/>
         </w:rPr>
-        <w:t xml:space="preserve">Enfin, le système FranceConnect est conforme à la directive européenne </w:t>
-      </w:r>
-      <w:proofErr w:type="spellStart"/>
+        <w:t>Enfin, le système FranceConnect est conforme à la directive européenne eIDAS (</w:t>
+      </w:r>
       <w:r>
         <w:rPr>
           <w:szCs w:val="20"/>
         </w:rPr>
-        <w:t>eIDAS</w:t>
-      </w:r>
-      <w:proofErr w:type="spellEnd"/>
+        <w:t>Electronic Identification and Signature</w:t>
+      </w:r>
       <w:r>
         <w:rPr>
           <w:szCs w:val="20"/>
         </w:rPr>
-        <w:t xml:space="preserve"> (</w:t>
-      </w:r>
-      <w:proofErr w:type="spellStart"/>
-      <w:r>
-        <w:rPr>
-          <w:szCs w:val="20"/>
-        </w:rPr>
-        <w:t>Electronic</w:t>
-      </w:r>
-      <w:proofErr w:type="spellEnd"/>
-      <w:r>
-        <w:rPr>
-          <w:szCs w:val="20"/>
-        </w:rPr>
-        <w:t xml:space="preserve"> Identification and Signature</w:t>
-      </w:r>
-      <w:r>
-        <w:rPr>
-          <w:szCs w:val="20"/>
-        </w:rPr>
-        <w:t xml:space="preserve">) proposant ainsi une interopérabilité des systèmes d’identification utilisés par les Etats membres pour accéder à leurs services en ligne. Ainsi, un autre pays de l’Union sera ainsi de facto reconnu sur ledit service numérique de l’Administration en ligne française si le système d’identification d’origine est à la fois compatible </w:t>
-      </w:r>
-      <w:proofErr w:type="spellStart"/>
-      <w:r>
-        <w:rPr>
-          <w:szCs w:val="20"/>
-        </w:rPr>
-        <w:t>eIDAS</w:t>
-      </w:r>
-      <w:proofErr w:type="spellEnd"/>
-      <w:r>
-        <w:rPr>
-          <w:szCs w:val="20"/>
-        </w:rPr>
-        <w:t xml:space="preserve"> et fédéré avec FranceConnect. </w:t>
+        <w:t xml:space="preserve">) proposant ainsi une interopérabilité des systèmes d’identification utilisés par les Etats membres pour accéder à leurs services en ligne. Ainsi, un autre pays de l’Union sera ainsi de facto reconnu sur ledit service numérique de l’Administration en ligne française si le système d’identification d’origine est à la fois compatible eIDAS et fédéré avec FranceConnect. </w:t>
       </w:r>
     </w:p>
     <w:p>
@@ -3587,8 +3569,8 @@
       <w:r>
         <w:t>Licence</w:t>
       </w:r>
+      <w:bookmarkEnd w:id="14"/>
       <w:bookmarkEnd w:id="15"/>
-      <w:bookmarkEnd w:id="14"/>
       <w:r>
         <w:t xml:space="preserve"> </w:t>
       </w:r>
@@ -7822,12 +7804,14 @@
       <w:r>
         <w:t xml:space="preserve">La propriété </w:t>
       </w:r>
+      <w:proofErr w:type="gramStart"/>
       <w:r>
         <w:rPr>
           <w:i/>
         </w:rPr>
         <w:t>Email</w:t>
       </w:r>
+      <w:proofErr w:type="gramEnd"/>
       <w:r>
         <w:t xml:space="preserve"> doit être unique et non nulle car c’est elle qui va permettre de réconcilier l’identité pivot retourné par FranceConnect avec votre base d’utilisateurs.</w:t>
       </w:r>
@@ -7935,15 +7919,7 @@
             <w:b w:val="0"/>
             <w:lang w:val="fr-FR"/>
           </w:rPr>
-          <w:t>documentation</w:t>
-        </w:r>
-        <w:r>
-          <w:rPr>
-            <w:rStyle w:val="Lienhypertexte"/>
-            <w:b w:val="0"/>
-            <w:lang w:val="fr-FR"/>
-          </w:rPr>
-          <w:t xml:space="preserve"> </w:t>
+          <w:t xml:space="preserve">documentation </w:t>
         </w:r>
         <w:proofErr w:type="spellStart"/>
         <w:r>
@@ -10325,8 +10301,8 @@
       <w:r>
         <w:t>données</w:t>
       </w:r>
+      <w:bookmarkEnd w:id="47"/>
       <w:bookmarkEnd w:id="51"/>
-      <w:bookmarkEnd w:id="47"/>
     </w:p>
     <w:p>
       <w:pPr>
@@ -11023,7 +10999,15 @@
         </w:r>
       </w:hyperlink>
       <w:r>
-        <w:t>. Ceci étant, les étapes suivantes fournissent des informations et des liens pour vous aider à démarrer.</w:t>
+        <w:t xml:space="preserve">. </w:t>
+      </w:r>
+      <w:proofErr w:type="gramStart"/>
+      <w:r>
+        <w:t>Ceci étant</w:t>
+      </w:r>
+      <w:proofErr w:type="gramEnd"/>
+      <w:r>
+        <w:t>, les étapes suivantes fournissent des informations et des liens pour vous aider à démarrer.</w:t>
       </w:r>
     </w:p>
     <w:p>
@@ -12541,11 +12525,19 @@
           <w:lang w:eastAsia="en-US"/>
         </w:rPr>
       </w:pPr>
+      <w:proofErr w:type="gramStart"/>
       <w:r>
         <w:rPr>
           <w:lang w:eastAsia="en-US"/>
         </w:rPr>
-        <w:t>Cliquez en haut de la page sur « ajout de données »</w:t>
+        <w:t>Cliquez en</w:t>
+      </w:r>
+      <w:proofErr w:type="gramEnd"/>
+      <w:r>
+        <w:rPr>
+          <w:lang w:eastAsia="en-US"/>
+        </w:rPr>
+        <w:t xml:space="preserve"> haut de la page sur « ajout de données »</w:t>
       </w:r>
     </w:p>
     <w:p>
@@ -12565,12 +12557,14 @@
         </w:rPr>
         <w:t xml:space="preserve">Renseignez une adresse </w:t>
       </w:r>
+      <w:proofErr w:type="gramStart"/>
       <w:r>
         <w:rPr>
           <w:lang w:eastAsia="en-US"/>
         </w:rPr>
         <w:t>e-mail</w:t>
       </w:r>
+      <w:proofErr w:type="gramEnd"/>
       <w:r>
         <w:rPr>
           <w:lang w:eastAsia="en-US"/>
@@ -20757,6 +20751,7 @@
     <w:rsid w:val="00D10977"/>
     <w:rsid w:val="00D1356D"/>
     <w:rsid w:val="00D242A6"/>
+    <w:rsid w:val="00DA1A01"/>
     <w:rsid w:val="00DE1EFE"/>
     <w:rsid w:val="00DF403E"/>
     <w:rsid w:val="00E0460F"/>

</xml_diff>